<commit_message>
added extra credit for project 3 to finish everything
</commit_message>
<xml_diff>
--- a/Project 3/Project3SubmissionSheet.docx
+++ b/Project 3/Project3SubmissionSheet.docx
@@ -417,6 +417,17 @@
         </w:rPr>
         <w:t>__</w:t>
       </w:r>
+      <w:r>
+        <w:rPr>
+          <w:rFonts w:ascii="Courier New" w:eastAsia="Times New Roman" w:hAnsi="Courier New" w:cs="Courier New"/>
+          <w:b/>
+          <w:bCs/>
+          <w:color w:val="000000"/>
+          <w:sz w:val="27"/>
+          <w:szCs w:val="27"/>
+        </w:rPr>
+        <w:t>______</w:t>
+      </w:r>
     </w:p>
     <w:p>
       <w:pPr>
@@ -471,8 +482,20 @@
           <w:color w:val="000000"/>
           <w:sz w:val="27"/>
           <w:szCs w:val="27"/>
-        </w:rPr>
-        <w:t>______________________</w:t>
+          <w:u w:val="single"/>
+        </w:rPr>
+        <w:t>, Assig3C.java_</w:t>
+      </w:r>
+      <w:r>
+        <w:rPr>
+          <w:rFonts w:ascii="Courier New" w:eastAsia="Times New Roman" w:hAnsi="Courier New" w:cs="Courier New"/>
+          <w:b/>
+          <w:bCs/>
+          <w:color w:val="000000"/>
+          <w:sz w:val="27"/>
+          <w:szCs w:val="27"/>
+        </w:rPr>
+        <w:t>___________________</w:t>
       </w:r>
     </w:p>
     <w:p>
@@ -648,19 +671,7 @@
           <w:szCs w:val="27"/>
           <w:u w:val="single"/>
         </w:rPr>
-        <w:t>MyStringBuilder$CNode</w:t>
-      </w:r>
-      <w:r>
-        <w:rPr>
-          <w:rFonts w:ascii="Courier New" w:eastAsia="Times New Roman" w:hAnsi="Courier New" w:cs="Courier New"/>
-          <w:b/>
-          <w:bCs/>
-          <w:color w:val="000000"/>
-          <w:sz w:val="27"/>
-          <w:szCs w:val="27"/>
-          <w:u w:val="single"/>
-        </w:rPr>
-        <w:t xml:space="preserve">.class, </w:t>
+        <w:t xml:space="preserve">MyStringBuilder$CNode.class, </w:t>
       </w:r>
       <w:r>
         <w:rPr>
@@ -720,18 +731,18 @@
           <w:szCs w:val="27"/>
           <w:u w:val="single"/>
         </w:rPr>
-        <w:t>$CNode.class</w:t>
-      </w:r>
-      <w:r>
-        <w:rPr>
-          <w:rFonts w:ascii="Courier New" w:eastAsia="Times New Roman" w:hAnsi="Courier New" w:cs="Courier New"/>
-          <w:b/>
-          <w:bCs/>
-          <w:color w:val="000000"/>
-          <w:sz w:val="27"/>
-          <w:szCs w:val="27"/>
-        </w:rPr>
-        <w:t>_____________________________</w:t>
+        <w:t>$CNode.class, Assig3C.class______</w:t>
+      </w:r>
+      <w:r>
+        <w:rPr>
+          <w:rFonts w:ascii="Courier New" w:eastAsia="Times New Roman" w:hAnsi="Courier New" w:cs="Courier New"/>
+          <w:b/>
+          <w:bCs/>
+          <w:color w:val="000000"/>
+          <w:sz w:val="27"/>
+          <w:szCs w:val="27"/>
+        </w:rPr>
+        <w:t>________</w:t>
       </w:r>
     </w:p>
     <w:p>
@@ -1080,41 +1091,125 @@
     </w:p>
     <w:p>
       <w:pPr>
-        <w:spacing w:before="100" w:beforeAutospacing="1" w:after="100" w:afterAutospacing="1" w:line="240" w:lineRule="auto"/>
-        <w:jc w:val="both"/>
-        <w:rPr>
-          <w:rFonts w:ascii="Times New Roman" w:eastAsia="Times New Roman" w:hAnsi="Times New Roman" w:cs="Times New Roman"/>
-          <w:b/>
-          <w:color w:val="000000"/>
-          <w:sz w:val="27"/>
-          <w:szCs w:val="27"/>
-        </w:rPr>
-      </w:pPr>
-      <w:r>
-        <w:rPr>
-          <w:rFonts w:ascii="Courier New" w:eastAsia="Times New Roman" w:hAnsi="Courier New" w:cs="Courier New"/>
-          <w:b/>
-          <w:color w:val="000000"/>
-          <w:sz w:val="27"/>
-          <w:szCs w:val="27"/>
+        <w:rPr>
+          <w:rFonts w:ascii="Courier New" w:eastAsia="Times New Roman" w:hAnsi="Courier New" w:cs="Courier New"/>
+          <w:b/>
+          <w:color w:val="000000"/>
+          <w:sz w:val="27"/>
+          <w:szCs w:val="27"/>
+          <w:u w:val="single"/>
+        </w:rPr>
+      </w:pPr>
+      <w:r>
+        <w:rPr>
+          <w:rFonts w:ascii="Courier New" w:eastAsia="Times New Roman" w:hAnsi="Courier New" w:cs="Courier New"/>
+          <w:b/>
+          <w:color w:val="000000"/>
+          <w:sz w:val="27"/>
+          <w:szCs w:val="27"/>
+          <w:u w:val="single"/>
+        </w:rPr>
+        <w:t>In addition, I did an extra credit option, where I added</w:t>
+      </w:r>
+      <w:r>
+        <w:rPr>
+          <w:rFonts w:ascii="Courier New" w:eastAsia="Times New Roman" w:hAnsi="Courier New" w:cs="Courier New"/>
+          <w:b/>
+          <w:color w:val="000000"/>
+          <w:sz w:val="27"/>
+          <w:szCs w:val="27"/>
+          <w:u w:val="single"/>
         </w:rPr>
         <w:t>_</w:t>
-      </w:r>
-      <w:r>
-        <w:rPr>
-          <w:rFonts w:ascii="Courier New" w:eastAsia="Times New Roman" w:hAnsi="Courier New" w:cs="Courier New"/>
-          <w:b/>
-          <w:color w:val="000000"/>
-          <w:sz w:val="27"/>
-          <w:szCs w:val="27"/>
-          <w:u w:val="single"/>
-        </w:rPr>
-        <w:t>________________________________________________________</w:t>
       </w:r>
       <w:bookmarkStart w:id="0" w:name="_GoBack"/>
       <w:bookmarkEnd w:id="0"/>
-    </w:p>
-    <w:p/>
+      <w:r>
+        <w:rPr>
+          <w:rFonts w:ascii="Courier New" w:eastAsia="Times New Roman" w:hAnsi="Courier New" w:cs="Courier New"/>
+          <w:b/>
+          <w:color w:val="000000"/>
+          <w:sz w:val="27"/>
+          <w:szCs w:val="27"/>
+          <w:u w:val="single"/>
+        </w:rPr>
+        <w:t xml:space="preserve"> </w:t>
+      </w:r>
+    </w:p>
+    <w:p>
+      <w:pPr>
+        <w:rPr>
+          <w:rFonts w:ascii="Courier New" w:eastAsia="Times New Roman" w:hAnsi="Courier New" w:cs="Courier New"/>
+          <w:b/>
+          <w:color w:val="000000"/>
+          <w:sz w:val="27"/>
+          <w:szCs w:val="27"/>
+          <w:u w:val="single"/>
+        </w:rPr>
+      </w:pPr>
+      <w:r>
+        <w:rPr>
+          <w:rFonts w:ascii="Courier New" w:eastAsia="Times New Roman" w:hAnsi="Courier New" w:cs="Courier New"/>
+          <w:b/>
+          <w:color w:val="000000"/>
+          <w:sz w:val="27"/>
+          <w:szCs w:val="27"/>
+          <w:u w:val="single"/>
+        </w:rPr>
+        <w:t>a reverse() method recursively, which can be tested by</w:t>
+      </w:r>
+      <w:r>
+        <w:rPr>
+          <w:rFonts w:ascii="Courier New" w:eastAsia="Times New Roman" w:hAnsi="Courier New" w:cs="Courier New"/>
+          <w:b/>
+          <w:color w:val="000000"/>
+          <w:sz w:val="27"/>
+          <w:szCs w:val="27"/>
+          <w:u w:val="single"/>
+        </w:rPr>
+        <w:t>___</w:t>
+      </w:r>
+      <w:r>
+        <w:rPr>
+          <w:rFonts w:ascii="Courier New" w:eastAsia="Times New Roman" w:hAnsi="Courier New" w:cs="Courier New"/>
+          <w:b/>
+          <w:color w:val="000000"/>
+          <w:sz w:val="27"/>
+          <w:szCs w:val="27"/>
+          <w:u w:val="single"/>
+        </w:rPr>
+        <w:t xml:space="preserve"> </w:t>
+      </w:r>
+    </w:p>
+    <w:p>
+      <w:pPr>
+        <w:rPr>
+          <w:u w:val="single"/>
+        </w:rPr>
+      </w:pPr>
+      <w:r>
+        <w:rPr>
+          <w:rFonts w:ascii="Courier New" w:eastAsia="Times New Roman" w:hAnsi="Courier New" w:cs="Courier New"/>
+          <w:b/>
+          <w:color w:val="000000"/>
+          <w:sz w:val="27"/>
+          <w:szCs w:val="27"/>
+          <w:u w:val="single"/>
+        </w:rPr>
+        <w:t>compiling and running Assig3C.java.</w:t>
+      </w:r>
+      <w:r>
+        <w:rPr>
+          <w:rFonts w:ascii="Courier New" w:eastAsia="Times New Roman" w:hAnsi="Courier New" w:cs="Courier New"/>
+          <w:b/>
+          <w:color w:val="000000"/>
+          <w:sz w:val="27"/>
+          <w:szCs w:val="27"/>
+          <w:u w:val="single"/>
+        </w:rPr>
+        <w:t>______________________</w:t>
+      </w:r>
+    </w:p>
     <w:sectPr>
       <w:pgSz w:w="12240" w:h="15840"/>
       <w:pgMar w:top="1440" w:right="1440" w:bottom="1440" w:left="1440" w:header="720" w:footer="720" w:gutter="0"/>

</xml_diff>